<commit_message>
Complete Q1, Q2, Q4
</commit_message>
<xml_diff>
--- a/Report.docx
+++ b/Report.docx
@@ -51,7 +51,7 @@
                           <a:avLst/>
                         </a:prstGeom>
                         <a:blipFill dpi="0" rotWithShape="1">
-                          <a:blip r:embed="rId4">
+                          <a:blip r:embed="rId8">
                             <a:alphaModFix amt="34000"/>
                             <a:extLst>
                               <a:ext uri="{28A0092B-C50C-407E-A947-70E740481C1C}">
@@ -102,7 +102,7 @@
           <mc:Fallback>
             <w:pict>
               <v:rect w14:anchorId="7D77559D" id="Rectangle 6" o:spid="_x0000_s1026" style="position:absolute;margin-left:0;margin-top:-1in;width:612.75pt;height:790.9pt;z-index:-251657216;visibility:visible;mso-wrap-style:square;mso-width-percent:0;mso-height-percent:0;mso-wrap-distance-left:9pt;mso-wrap-distance-top:0;mso-wrap-distance-right:9pt;mso-wrap-distance-bottom:0;mso-position-horizontal:left;mso-position-horizontal-relative:page;mso-position-vertical:absolute;mso-position-vertical-relative:text;mso-width-percent:0;mso-height-percent:0;mso-width-relative:margin;mso-height-relative:margin;v-text-anchor:middle" o:gfxdata="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" strokecolor="#1f4d78 [1604]" strokeweight="1pt">
-                <v:fill r:id="rId5" o:title="" opacity="22282f" recolor="t" rotate="t" type="frame"/>
+                <v:fill r:id="rId9" o:title="" opacity="22282f" recolor="t" rotate="t" type="frame"/>
                 <w10:wrap anchorx="page"/>
               </v:rect>
             </w:pict>
@@ -165,7 +165,7 @@
                     <pic:cNvPicPr/>
                   </pic:nvPicPr>
                   <pic:blipFill>
-                    <a:blip r:embed="rId6" cstate="print">
+                    <a:blip r:embed="rId10" cstate="print">
                       <a:duotone>
                         <a:prstClr val="black"/>
                         <a:schemeClr val="tx2">
@@ -452,26 +452,1921 @@
     <w:p>
       <w:pPr>
         <w:bidi/>
-      </w:pPr>
-      <w:r>
-        <w:rPr>
-          <w:rFonts w:hint="cs"/>
-          <w:rtl/>
-          <w:lang w:bidi="fa-IR"/>
-        </w:rPr>
-        <w:t>؟</w:t>
+        <w:jc w:val="both"/>
+        <w:rPr>
+          <w:rFonts w:hint="cs"/>
+          <w:rtl/>
+          <w:lang w:bidi="fa-IR"/>
+        </w:rPr>
+      </w:pPr>
+      <w:r>
+        <w:rPr>
+          <w:rFonts w:hint="cs"/>
+          <w:rtl/>
+          <w:lang w:bidi="fa-IR"/>
+        </w:rPr>
+        <w:t xml:space="preserve">برای ایجاد مجموعه‌داده خطی جداپذیر دو توزیع دو بعدی گاوسی با کواریانس یکسان </w:t>
+      </w:r>
+      <m:oMath>
+        <m:d>
+          <m:dPr>
+            <m:begChr m:val="["/>
+            <m:endChr m:val="]"/>
+            <m:ctrlPr>
+              <w:rPr>
+                <w:rFonts w:ascii="Cambria Math" w:hAnsi="Cambria Math"/>
+                <w:i/>
+                <w:lang w:bidi="fa-IR"/>
+              </w:rPr>
+            </m:ctrlPr>
+          </m:dPr>
+          <m:e>
+            <m:m>
+              <m:mPr>
+                <m:mcs>
+                  <m:mc>
+                    <m:mcPr>
+                      <m:count m:val="2"/>
+                      <m:mcJc m:val="center"/>
+                    </m:mcPr>
+                  </m:mc>
+                </m:mcs>
+                <m:ctrlPr>
+                  <w:rPr>
+                    <w:rFonts w:ascii="Cambria Math" w:hAnsi="Cambria Math"/>
+                    <w:i/>
+                    <w:lang w:bidi="fa-IR"/>
+                  </w:rPr>
+                </m:ctrlPr>
+              </m:mPr>
+              <m:mr>
+                <m:e>
+                  <m:r>
+                    <w:rPr>
+                      <w:rFonts w:ascii="Cambria Math" w:hAnsi="Cambria Math"/>
+                      <w:lang w:bidi="fa-IR"/>
+                    </w:rPr>
+                    <m:t>1</m:t>
+                  </m:r>
+                </m:e>
+                <m:e>
+                  <m:r>
+                    <w:rPr>
+                      <w:rFonts w:ascii="Cambria Math" w:hAnsi="Cambria Math"/>
+                      <w:lang w:bidi="fa-IR"/>
+                    </w:rPr>
+                    <m:t>0</m:t>
+                  </m:r>
+                </m:e>
+              </m:mr>
+              <m:mr>
+                <m:e>
+                  <m:r>
+                    <w:rPr>
+                      <w:rFonts w:ascii="Cambria Math" w:hAnsi="Cambria Math"/>
+                      <w:lang w:bidi="fa-IR"/>
+                    </w:rPr>
+                    <m:t>0</m:t>
+                  </m:r>
+                </m:e>
+                <m:e>
+                  <m:r>
+                    <w:rPr>
+                      <w:rFonts w:ascii="Cambria Math" w:hAnsi="Cambria Math"/>
+                      <w:lang w:bidi="fa-IR"/>
+                    </w:rPr>
+                    <m:t>1</m:t>
+                  </m:r>
+                </m:e>
+              </m:mr>
+            </m:m>
+          </m:e>
+        </m:d>
+      </m:oMath>
+      <w:r>
+        <w:rPr>
+          <w:rFonts w:hint="cs"/>
+          <w:rtl/>
+          <w:lang w:bidi="fa-IR"/>
+        </w:rPr>
+        <w:t xml:space="preserve"> و میانگین‌های </w:t>
+      </w:r>
+      <m:oMath>
+        <m:d>
+          <m:dPr>
+            <m:begChr m:val="["/>
+            <m:endChr m:val="]"/>
+            <m:ctrlPr>
+              <w:rPr>
+                <w:rFonts w:ascii="Cambria Math" w:hAnsi="Cambria Math"/>
+                <w:i/>
+                <w:lang w:bidi="fa-IR"/>
+              </w:rPr>
+            </m:ctrlPr>
+          </m:dPr>
+          <m:e>
+            <m:m>
+              <m:mPr>
+                <m:mcs>
+                  <m:mc>
+                    <m:mcPr>
+                      <m:count m:val="1"/>
+                      <m:mcJc m:val="center"/>
+                    </m:mcPr>
+                  </m:mc>
+                </m:mcs>
+                <m:ctrlPr>
+                  <w:rPr>
+                    <w:rFonts w:ascii="Cambria Math" w:hAnsi="Cambria Math"/>
+                    <w:i/>
+                    <w:lang w:bidi="fa-IR"/>
+                  </w:rPr>
+                </m:ctrlPr>
+              </m:mPr>
+              <m:mr>
+                <m:e>
+                  <m:r>
+                    <w:rPr>
+                      <w:rFonts w:ascii="Cambria Math" w:hAnsi="Cambria Math"/>
+                      <w:lang w:bidi="fa-IR"/>
+                    </w:rPr>
+                    <m:t>0</m:t>
+                  </m:r>
+                </m:e>
+              </m:mr>
+              <m:mr>
+                <m:e>
+                  <m:r>
+                    <w:rPr>
+                      <w:rFonts w:ascii="Cambria Math" w:hAnsi="Cambria Math"/>
+                      <w:lang w:bidi="fa-IR"/>
+                    </w:rPr>
+                    <m:t>0</m:t>
+                  </m:r>
+                </m:e>
+              </m:mr>
+            </m:m>
+          </m:e>
+        </m:d>
+      </m:oMath>
+      <w:r>
+        <w:rPr>
+          <w:rFonts w:hint="cs"/>
+          <w:rtl/>
+          <w:lang w:bidi="fa-IR"/>
+        </w:rPr>
+        <w:t xml:space="preserve"> و </w:t>
+      </w:r>
+      <m:oMath>
+        <m:d>
+          <m:dPr>
+            <m:begChr m:val="["/>
+            <m:endChr m:val="]"/>
+            <m:ctrlPr>
+              <w:rPr>
+                <w:rFonts w:ascii="Cambria Math" w:hAnsi="Cambria Math"/>
+                <w:i/>
+                <w:lang w:bidi="fa-IR"/>
+              </w:rPr>
+            </m:ctrlPr>
+          </m:dPr>
+          <m:e>
+            <m:m>
+              <m:mPr>
+                <m:mcs>
+                  <m:mc>
+                    <m:mcPr>
+                      <m:count m:val="1"/>
+                      <m:mcJc m:val="center"/>
+                    </m:mcPr>
+                  </m:mc>
+                </m:mcs>
+                <m:ctrlPr>
+                  <w:rPr>
+                    <w:rFonts w:ascii="Cambria Math" w:hAnsi="Cambria Math"/>
+                    <w:i/>
+                    <w:lang w:bidi="fa-IR"/>
+                  </w:rPr>
+                </m:ctrlPr>
+              </m:mPr>
+              <m:mr>
+                <m:e>
+                  <m:r>
+                    <w:rPr>
+                      <w:rFonts w:ascii="Cambria Math" w:hAnsi="Cambria Math"/>
+                      <w:lang w:bidi="fa-IR"/>
+                    </w:rPr>
+                    <m:t>10</m:t>
+                  </m:r>
+                </m:e>
+              </m:mr>
+              <m:mr>
+                <m:e>
+                  <m:r>
+                    <w:rPr>
+                      <w:rFonts w:ascii="Cambria Math" w:hAnsi="Cambria Math"/>
+                      <w:lang w:bidi="fa-IR"/>
+                    </w:rPr>
+                    <m:t>10</m:t>
+                  </m:r>
+                </m:e>
+              </m:mr>
+            </m:m>
+          </m:e>
+        </m:d>
+      </m:oMath>
+      <w:r>
+        <w:rPr>
+          <w:rFonts w:hint="cs"/>
+          <w:rtl/>
+          <w:lang w:bidi="fa-IR"/>
+        </w:rPr>
+        <w:t xml:space="preserve"> درنظر گرفتم. این مجموعه‌داده با احتمال بسیار بسیار بالا خطی جداپذیر است؛ چراکه </w:t>
+      </w:r>
+      <w:r>
+        <w:rPr>
+          <w:rFonts w:hint="cs"/>
+          <w:rtl/>
+          <w:lang w:bidi="fa-IR"/>
+        </w:rPr>
+        <w:t xml:space="preserve">فاصله دو مرکز برابر با ده واریانس در هر دو بعد است و در توزیع نرمال 99.9٪ داده‌ها در فاصله‌ای به اندازه چهار انحراف معیار </w:t>
+      </w:r>
+      <w:r>
+        <w:rPr>
+          <w:rFonts w:hint="cs"/>
+          <w:rtl/>
+          <w:lang w:bidi="fa-IR"/>
+        </w:rPr>
+        <w:t xml:space="preserve">از میانگین قرار گرفته‌اند. </w:t>
+      </w:r>
+      <w:r>
+        <w:rPr>
+          <w:rFonts w:hint="cs"/>
+          <w:rtl/>
+          <w:lang w:bidi="fa-IR"/>
+        </w:rPr>
+        <w:t>مجموعه‌داده می‌تواند چیزی مانند تصویر زیر باشد.</w:t>
+      </w:r>
+    </w:p>
+    <w:p>
+      <w:pPr>
+        <w:bidi/>
+        <w:jc w:val="both"/>
+        <w:rPr>
+          <w:rtl/>
+          <w:lang w:bidi="fa-IR"/>
+        </w:rPr>
+      </w:pPr>
+      <w:r>
+        <w:rPr>
+          <w:noProof/>
+        </w:rPr>
+        <w:drawing>
+          <wp:anchor distT="0" distB="0" distL="114300" distR="114300" simplePos="0" relativeHeight="251660288" behindDoc="1" locked="0" layoutInCell="1" allowOverlap="1">
+            <wp:simplePos x="0" y="0"/>
+            <wp:positionH relativeFrom="margin">
+              <wp:posOffset>1207770</wp:posOffset>
+            </wp:positionH>
+            <wp:positionV relativeFrom="paragraph">
+              <wp:posOffset>57150</wp:posOffset>
+            </wp:positionV>
+            <wp:extent cx="3571875" cy="2519680"/>
+            <wp:effectExtent l="0" t="0" r="9525" b="0"/>
+            <wp:wrapSquare wrapText="bothSides"/>
+            <wp:docPr id="1" name="Picture 1" descr="C:\Users\AlirezaMazochi\AppData\Local\Microsoft\Windows\INetCache\Content.MSO\A7A433D2.tmp"/>
+            <wp:cNvGraphicFramePr>
+              <a:graphicFrameLocks xmlns:a="http://schemas.openxmlformats.org/drawingml/2006/main" noChangeAspect="1"/>
+            </wp:cNvGraphicFramePr>
+            <a:graphic xmlns:a="http://schemas.openxmlformats.org/drawingml/2006/main">
+              <a:graphicData uri="http://schemas.openxmlformats.org/drawingml/2006/picture">
+                <pic:pic xmlns:pic="http://schemas.openxmlformats.org/drawingml/2006/picture">
+                  <pic:nvPicPr>
+                    <pic:cNvPr id="0" name="Picture 1" descr="C:\Users\AlirezaMazochi\AppData\Local\Microsoft\Windows\INetCache\Content.MSO\A7A433D2.tmp"/>
+                    <pic:cNvPicPr>
+                      <a:picLocks noChangeAspect="1" noChangeArrowheads="1"/>
+                    </pic:cNvPicPr>
+                  </pic:nvPicPr>
+                  <pic:blipFill>
+                    <a:blip r:embed="rId11">
+                      <a:extLst>
+                        <a:ext uri="{28A0092B-C50C-407E-A947-70E740481C1C}">
+                          <a14:useLocalDpi xmlns:a14="http://schemas.microsoft.com/office/drawing/2010/main" val="0"/>
+                        </a:ext>
+                      </a:extLst>
+                    </a:blip>
+                    <a:srcRect/>
+                    <a:stretch>
+                      <a:fillRect/>
+                    </a:stretch>
+                  </pic:blipFill>
+                  <pic:spPr bwMode="auto">
+                    <a:xfrm>
+                      <a:off x="0" y="0"/>
+                      <a:ext cx="3571875" cy="2519680"/>
+                    </a:xfrm>
+                    <a:prstGeom prst="rect">
+                      <a:avLst/>
+                    </a:prstGeom>
+                    <a:noFill/>
+                    <a:ln>
+                      <a:noFill/>
+                    </a:ln>
+                  </pic:spPr>
+                </pic:pic>
+              </a:graphicData>
+            </a:graphic>
+            <wp14:sizeRelH relativeFrom="margin">
+              <wp14:pctWidth>0</wp14:pctWidth>
+            </wp14:sizeRelH>
+            <wp14:sizeRelV relativeFrom="margin">
+              <wp14:pctHeight>0</wp14:pctHeight>
+            </wp14:sizeRelV>
+          </wp:anchor>
+        </w:drawing>
+      </w:r>
+    </w:p>
+    <w:p>
+      <w:pPr>
+        <w:bidi/>
+        <w:jc w:val="both"/>
+        <w:rPr>
+          <w:lang w:bidi="fa-IR"/>
+        </w:rPr>
+      </w:pPr>
+    </w:p>
+    <w:p>
+      <w:pPr>
+        <w:bidi/>
+      </w:pPr>
+    </w:p>
+    <w:p>
+      <w:pPr>
+        <w:bidi/>
+      </w:pPr>
+    </w:p>
+    <w:p>
+      <w:pPr>
+        <w:bidi/>
+      </w:pPr>
+    </w:p>
+    <w:p>
+      <w:pPr>
+        <w:bidi/>
+      </w:pPr>
+    </w:p>
+    <w:p>
+      <w:pPr>
+        <w:bidi/>
+        <w:rPr>
+          <w:rtl/>
+          <w:lang w:bidi="fa-IR"/>
+        </w:rPr>
+      </w:pPr>
+    </w:p>
+    <w:p>
+      <w:pPr>
+        <w:bidi/>
+        <w:jc w:val="both"/>
+        <w:rPr>
+          <w:rFonts w:hint="cs"/>
+          <w:rtl/>
+          <w:lang w:bidi="fa-IR"/>
+        </w:rPr>
+      </w:pPr>
+      <w:r>
+        <w:rPr>
+          <w:rFonts w:hint="cs"/>
+          <w:rtl/>
+          <w:lang w:bidi="fa-IR"/>
+        </w:rPr>
+        <w:t xml:space="preserve">لازم به ذکر است که </w:t>
+      </w:r>
+      <w:r>
+        <w:rPr>
+          <w:rFonts w:hint="cs"/>
+          <w:rtl/>
+          <w:lang w:bidi="fa-IR"/>
+        </w:rPr>
+        <w:t>یک کلاس مثبت با برچسب عددی +۱ و یک کلاس منفی با برچسب عددی ۱-</w:t>
+      </w:r>
+      <w:r>
+        <w:rPr>
+          <w:rFonts w:hint="cs"/>
+          <w:rtl/>
+          <w:lang w:bidi="fa-IR"/>
+        </w:rPr>
+        <w:t xml:space="preserve"> درنظر گرفته شده است.</w:t>
+      </w:r>
+    </w:p>
+    <w:p>
+      <w:pPr>
+        <w:bidi/>
+      </w:pPr>
+    </w:p>
+    <w:p>
+      <w:pPr>
+        <w:bidi/>
+        <w:rPr>
+          <w:rFonts w:ascii="IRANSansX Bold" w:hAnsi="IRANSansX Bold" w:cs="IRANSansX Bold" w:hint="cs"/>
+          <w:color w:val="7030A0"/>
+          <w:sz w:val="32"/>
+          <w:szCs w:val="32"/>
+          <w:rtl/>
+          <w:lang w:bidi="fa-IR"/>
+        </w:rPr>
+      </w:pPr>
+      <w:r>
+        <w:rPr>
+          <w:rFonts w:ascii="IRANSansX Bold" w:hAnsi="IRANSansX Bold" w:cs="IRANSansX Bold" w:hint="cs"/>
+          <w:color w:val="7030A0"/>
+          <w:sz w:val="32"/>
+          <w:szCs w:val="32"/>
+          <w:rtl/>
+          <w:lang w:bidi="fa-IR"/>
+        </w:rPr>
+        <w:t>سوال ۲</w:t>
+      </w:r>
+    </w:p>
+    <w:p>
+      <w:pPr>
+        <w:bidi/>
+        <w:jc w:val="both"/>
+        <w:rPr>
+          <w:rFonts w:hint="cs"/>
+          <w:rtl/>
+          <w:lang w:bidi="fa-IR"/>
+        </w:rPr>
+      </w:pPr>
+      <w:r>
+        <w:rPr>
+          <w:rFonts w:hint="cs"/>
+          <w:rtl/>
+        </w:rPr>
+        <w:t xml:space="preserve">باتوجه به آنکه </w:t>
+      </w:r>
+      <w:r>
+        <w:rPr>
+          <w:rFonts w:hint="cs"/>
+          <w:rtl/>
+        </w:rPr>
+        <w:t>ابعاد مسئله ورودی دوبعدی است، ورودی هر دو واحد پردازشگر هم دوبعدی خواهد بود</w:t>
+      </w:r>
+      <w:r>
+        <w:rPr>
+          <w:rFonts w:hint="cs"/>
+          <w:rtl/>
+        </w:rPr>
+        <w:t xml:space="preserve"> (</w:t>
+      </w:r>
+      <m:oMath>
+        <m:r>
+          <w:rPr>
+            <w:rFonts w:ascii="Cambria Math" w:hAnsi="Cambria Math"/>
+          </w:rPr>
+          <m:t>X=</m:t>
+        </m:r>
+        <m:d>
+          <m:dPr>
+            <m:begChr m:val="["/>
+            <m:endChr m:val="]"/>
+            <m:ctrlPr>
+              <w:rPr>
+                <w:rFonts w:ascii="Cambria Math" w:hAnsi="Cambria Math"/>
+                <w:i/>
+              </w:rPr>
+            </m:ctrlPr>
+          </m:dPr>
+          <m:e>
+            <m:eqArr>
+              <m:eqArrPr>
+                <m:ctrlPr>
+                  <w:rPr>
+                    <w:rFonts w:ascii="Cambria Math" w:hAnsi="Cambria Math"/>
+                    <w:i/>
+                  </w:rPr>
+                </m:ctrlPr>
+              </m:eqArrPr>
+              <m:e>
+                <m:sSub>
+                  <m:sSubPr>
+                    <m:ctrlPr>
+                      <w:rPr>
+                        <w:rFonts w:ascii="Cambria Math" w:hAnsi="Cambria Math"/>
+                        <w:i/>
+                      </w:rPr>
+                    </m:ctrlPr>
+                  </m:sSubPr>
+                  <m:e>
+                    <m:r>
+                      <w:rPr>
+                        <w:rFonts w:ascii="Cambria Math" w:hAnsi="Cambria Math"/>
+                      </w:rPr>
+                      <m:t>x</m:t>
+                    </m:r>
+                  </m:e>
+                  <m:sub>
+                    <m:r>
+                      <w:rPr>
+                        <w:rFonts w:ascii="Cambria Math" w:hAnsi="Cambria Math"/>
+                      </w:rPr>
+                      <m:t>1</m:t>
+                    </m:r>
+                  </m:sub>
+                </m:sSub>
+              </m:e>
+              <m:e>
+                <m:sSub>
+                  <m:sSubPr>
+                    <m:ctrlPr>
+                      <w:rPr>
+                        <w:rFonts w:ascii="Cambria Math" w:hAnsi="Cambria Math"/>
+                        <w:i/>
+                      </w:rPr>
+                    </m:ctrlPr>
+                  </m:sSubPr>
+                  <m:e>
+                    <m:r>
+                      <w:rPr>
+                        <w:rFonts w:ascii="Cambria Math" w:hAnsi="Cambria Math"/>
+                      </w:rPr>
+                      <m:t>x</m:t>
+                    </m:r>
+                  </m:e>
+                  <m:sub>
+                    <m:r>
+                      <w:rPr>
+                        <w:rFonts w:ascii="Cambria Math" w:hAnsi="Cambria Math"/>
+                      </w:rPr>
+                      <m:t>2</m:t>
+                    </m:r>
+                  </m:sub>
+                </m:sSub>
+              </m:e>
+            </m:eqArr>
+          </m:e>
+        </m:d>
+      </m:oMath>
+      <w:r>
+        <w:rPr>
+          <w:rFonts w:hint="cs"/>
+          <w:rtl/>
+        </w:rPr>
+        <w:t>)</w:t>
+      </w:r>
+      <w:r>
+        <w:rPr>
+          <w:rFonts w:hint="cs"/>
+          <w:rtl/>
+        </w:rPr>
+        <w:t xml:space="preserve">. </w:t>
+      </w:r>
+      <w:r>
+        <w:rPr>
+          <w:rFonts w:hint="cs"/>
+          <w:rtl/>
+        </w:rPr>
+        <w:t xml:space="preserve">برای مقادیر اولیه وزن‌ها اعداد تصادفی </w:t>
+      </w:r>
+      <w:r>
+        <w:rPr>
+          <w:rFonts w:hint="cs"/>
+          <w:rtl/>
+          <w:lang w:bidi="fa-IR"/>
+        </w:rPr>
+        <w:t xml:space="preserve">بین 1- تا ۱+ درنظر گرفته‌ام. </w:t>
+      </w:r>
+      <w:r>
+        <w:rPr>
+          <w:rFonts w:hint="cs"/>
+          <w:rtl/>
+          <w:lang w:bidi="fa-IR"/>
+        </w:rPr>
+        <w:t>اما تابع فعالیت دو ن</w:t>
+      </w:r>
+      <w:r>
+        <w:rPr>
+          <w:rFonts w:hint="cs"/>
+          <w:rtl/>
+          <w:lang w:bidi="fa-IR"/>
+        </w:rPr>
+        <w:t>ورون متفاوت است که جلوتر توضیح داده می‌شود.</w:t>
+      </w:r>
+    </w:p>
+    <w:p>
+      <w:pPr>
+        <w:bidi/>
+        <w:jc w:val="both"/>
+        <w:rPr>
+          <w:rFonts w:hint="cs"/>
+          <w:rtl/>
+          <w:lang w:bidi="fa-IR"/>
+        </w:rPr>
+      </w:pPr>
+      <w:r>
+        <w:rPr>
+          <w:rFonts w:hint="cs"/>
+          <w:rtl/>
+          <w:lang w:bidi="fa-IR"/>
+        </w:rPr>
+        <w:lastRenderedPageBreak/>
+        <w:t>تفاوت دو نورون به این شرح است</w:t>
+      </w:r>
+      <w:r>
+        <w:rPr>
+          <w:rStyle w:val="FootnoteReference"/>
+          <w:rtl/>
+          <w:lang w:bidi="fa-IR"/>
+        </w:rPr>
+        <w:footnoteReference w:id="1"/>
+      </w:r>
+      <w:r>
+        <w:rPr>
+          <w:rStyle w:val="FootnoteReference"/>
+          <w:rtl/>
+          <w:lang w:bidi="fa-IR"/>
+        </w:rPr>
+        <w:footnoteReference w:id="2"/>
+      </w:r>
+      <w:r>
+        <w:rPr>
+          <w:rFonts w:hint="cs"/>
+          <w:rtl/>
+          <w:lang w:bidi="fa-IR"/>
+        </w:rPr>
+        <w:t>:</w:t>
+      </w:r>
+    </w:p>
+    <w:p>
+      <w:pPr>
+        <w:pStyle w:val="ListParagraph"/>
+        <w:numPr>
+          <w:ilvl w:val="0"/>
+          <w:numId w:val="1"/>
+        </w:numPr>
+        <w:bidi/>
+        <w:jc w:val="both"/>
+        <w:rPr>
+          <w:lang w:bidi="fa-IR"/>
+        </w:rPr>
+      </w:pPr>
+      <w:r>
+        <w:rPr>
+          <w:rFonts w:hint="cs"/>
+          <w:rtl/>
+          <w:lang w:bidi="fa-IR"/>
+        </w:rPr>
+        <w:t xml:space="preserve">پرسپتورون از یک تابع فعالیت استفاده می‌کند که خروجی را </w:t>
+      </w:r>
+      <w:r>
+        <w:rPr>
+          <w:rFonts w:hint="cs"/>
+          <w:rtl/>
+          <w:lang w:bidi="fa-IR"/>
+        </w:rPr>
+        <w:t>باینری ( یا به طور مشابه قطبی)</w:t>
+      </w:r>
+      <w:r>
+        <w:rPr>
+          <w:rFonts w:hint="cs"/>
+          <w:rtl/>
+          <w:lang w:bidi="fa-IR"/>
+        </w:rPr>
+        <w:t xml:space="preserve"> می‌کند. این خروجی باینری همان خروجی نهایی </w:t>
+      </w:r>
+      <w:r>
+        <w:rPr>
+          <w:rFonts w:hint="cs"/>
+          <w:rtl/>
+          <w:lang w:bidi="fa-IR"/>
+        </w:rPr>
+        <w:t>نورون است. خطا و درنتیجه بروزرسانی وزن‌ها هم که برای این نورون درنظر گرفته می‌شود برپایه خروجی</w:t>
+      </w:r>
+      <w:r>
+        <w:rPr>
+          <w:rFonts w:hint="cs"/>
+          <w:rtl/>
+          <w:lang w:bidi="fa-IR"/>
+        </w:rPr>
+        <w:t xml:space="preserve"> گسسته خواهد بود. در آدالاین به طور کلاسیک ابتدا یک تابع فعالیت همانی روی ورودی خالص (</w:t>
+      </w:r>
+      <w:r>
+        <w:rPr>
+          <w:lang w:bidi="fa-IR"/>
+        </w:rPr>
+        <w:t>net input</w:t>
+      </w:r>
+      <w:r>
+        <w:rPr>
+          <w:rFonts w:hint="cs"/>
+          <w:rtl/>
+          <w:lang w:bidi="fa-IR"/>
+        </w:rPr>
+        <w:t>) لحاظ می‌شود</w:t>
+      </w:r>
+      <w:r>
+        <w:rPr>
+          <w:rFonts w:hint="cs"/>
+          <w:rtl/>
+          <w:lang w:bidi="fa-IR"/>
+        </w:rPr>
+        <w:t xml:space="preserve"> که عملا بی‌تاثیر است.</w:t>
+      </w:r>
+      <w:r>
+        <w:rPr>
+          <w:rFonts w:hint="cs"/>
+          <w:rtl/>
+          <w:lang w:bidi="fa-IR"/>
+        </w:rPr>
+        <w:t xml:space="preserve"> خروجی </w:t>
+      </w:r>
+      <w:r>
+        <w:rPr>
+          <w:rFonts w:hint="cs"/>
+          <w:rtl/>
+          <w:lang w:bidi="fa-IR"/>
+        </w:rPr>
+        <w:t xml:space="preserve">تابع فعال‌سازی </w:t>
+      </w:r>
+      <w:r>
+        <w:rPr>
+          <w:rFonts w:hint="cs"/>
+          <w:rtl/>
+          <w:lang w:bidi="fa-IR"/>
+        </w:rPr>
+        <w:t xml:space="preserve">این قسمت که خروجی خطی </w:t>
+      </w:r>
+      <w:r>
+        <w:rPr>
+          <w:lang w:bidi="fa-IR"/>
+        </w:rPr>
+        <w:t>(linear output)</w:t>
+      </w:r>
+      <w:r>
+        <w:rPr>
+          <w:rFonts w:hint="cs"/>
+          <w:rtl/>
+          <w:lang w:bidi="fa-IR"/>
+        </w:rPr>
+        <w:t xml:space="preserve"> </w:t>
+      </w:r>
+      <w:r>
+        <w:rPr>
+          <w:rFonts w:hint="cs"/>
+          <w:rtl/>
+          <w:lang w:bidi="fa-IR"/>
+        </w:rPr>
+        <w:t>نامیده می‌شود برای محاسبه خطا و بروزرسانی وزن‌ها استفاده می‌شود. پس در اینجا تابع خطا برخلاف پرسپتورون پیوسته خواهد بود.</w:t>
+      </w:r>
+      <w:r>
+        <w:rPr>
+          <w:rFonts w:hint="cs"/>
+          <w:rtl/>
+          <w:lang w:bidi="fa-IR"/>
+        </w:rPr>
+        <w:t xml:space="preserve"> نهایتا از یک تابع </w:t>
+      </w:r>
+      <w:r>
+        <w:rPr>
+          <w:lang w:bidi="fa-IR"/>
+        </w:rPr>
+        <w:t>sign</w:t>
+      </w:r>
+      <w:r>
+        <w:rPr>
+          <w:rFonts w:hint="cs"/>
+          <w:rtl/>
+          <w:lang w:bidi="fa-IR"/>
+        </w:rPr>
+        <w:t xml:space="preserve"> در خروجی خطی نورون استفاده می‌شود تا یک خروجی قطبی </w:t>
+      </w:r>
+      <w:r>
+        <w:rPr>
+          <w:lang w:bidi="fa-IR"/>
+        </w:rPr>
+        <w:t>(bipolar output)</w:t>
+      </w:r>
+      <w:r>
+        <w:rPr>
+          <w:rFonts w:hint="cs"/>
+          <w:rtl/>
+          <w:lang w:bidi="fa-IR"/>
+        </w:rPr>
+        <w:t xml:space="preserve"> ایجاد شود که این خروجی پیشبینی مدل به ازای داده ورودی است و برای خطا و بروزرسانی وزن استفاده نمی‌شود. خلاصه این تفاوت در تصویر زیر مشخص است:</w:t>
+      </w:r>
+    </w:p>
+    <w:p>
+      <w:pPr>
+        <w:pStyle w:val="ListParagraph"/>
+        <w:bidi/>
+        <w:jc w:val="both"/>
+        <w:rPr>
+          <w:lang w:bidi="fa-IR"/>
+        </w:rPr>
+      </w:pPr>
+      <w:r>
+        <w:rPr>
+          <w:noProof/>
+        </w:rPr>
+        <w:drawing>
+          <wp:inline distT="0" distB="0" distL="0" distR="0">
+            <wp:extent cx="4578350" cy="3599815"/>
+            <wp:effectExtent l="0" t="0" r="0" b="635"/>
+            <wp:docPr id="2" name="Picture 2" descr="https://sebastianraschka.com/images/faq/diff-perceptron-adaline-neuralnet/4.png"/>
+            <wp:cNvGraphicFramePr>
+              <a:graphicFrameLocks xmlns:a="http://schemas.openxmlformats.org/drawingml/2006/main" noChangeAspect="1"/>
+            </wp:cNvGraphicFramePr>
+            <a:graphic xmlns:a="http://schemas.openxmlformats.org/drawingml/2006/main">
+              <a:graphicData uri="http://schemas.openxmlformats.org/drawingml/2006/picture">
+                <pic:pic xmlns:pic="http://schemas.openxmlformats.org/drawingml/2006/picture">
+                  <pic:nvPicPr>
+                    <pic:cNvPr id="0" name="Picture 3" descr="https://sebastianraschka.com/images/faq/diff-perceptron-adaline-neuralnet/4.png"/>
+                    <pic:cNvPicPr>
+                      <a:picLocks noChangeAspect="1" noChangeArrowheads="1"/>
+                    </pic:cNvPicPr>
+                  </pic:nvPicPr>
+                  <pic:blipFill>
+                    <a:blip r:embed="rId12">
+                      <a:extLst>
+                        <a:ext uri="{28A0092B-C50C-407E-A947-70E740481C1C}">
+                          <a14:useLocalDpi xmlns:a14="http://schemas.microsoft.com/office/drawing/2010/main" val="0"/>
+                        </a:ext>
+                      </a:extLst>
+                    </a:blip>
+                    <a:srcRect/>
+                    <a:stretch>
+                      <a:fillRect/>
+                    </a:stretch>
+                  </pic:blipFill>
+                  <pic:spPr bwMode="auto">
+                    <a:xfrm>
+                      <a:off x="0" y="0"/>
+                      <a:ext cx="4578350" cy="3599815"/>
+                    </a:xfrm>
+                    <a:prstGeom prst="rect">
+                      <a:avLst/>
+                    </a:prstGeom>
+                    <a:noFill/>
+                    <a:ln>
+                      <a:noFill/>
+                    </a:ln>
+                  </pic:spPr>
+                </pic:pic>
+              </a:graphicData>
+            </a:graphic>
+          </wp:inline>
+        </w:drawing>
+      </w:r>
+    </w:p>
+    <w:p>
+      <w:pPr>
+        <w:pStyle w:val="ListParagraph"/>
+        <w:numPr>
+          <w:ilvl w:val="0"/>
+          <w:numId w:val="1"/>
+        </w:numPr>
+        <w:bidi/>
+        <w:jc w:val="both"/>
+        <w:rPr>
+          <w:lang w:bidi="fa-IR"/>
+        </w:rPr>
+      </w:pPr>
+      <w:r>
+        <w:rPr>
+          <w:rFonts w:hint="cs"/>
+          <w:rtl/>
+          <w:lang w:bidi="fa-IR"/>
+        </w:rPr>
+        <w:lastRenderedPageBreak/>
+        <w:t xml:space="preserve">تفاوت دیگری هم که بین دو نورون وجود دارد برای حالت درجه دو است (بر اساس تدریس کلاس). در نورون پرسپتورون درجه دوم از </w:t>
+      </w:r>
+      <m:oMath>
+        <m:sSubSup>
+          <m:sSubSupPr>
+            <m:ctrlPr>
+              <w:rPr>
+                <w:rFonts w:ascii="Cambria Math" w:hAnsi="Cambria Math"/>
+                <w:i/>
+                <w:lang w:bidi="fa-IR"/>
+              </w:rPr>
+            </m:ctrlPr>
+          </m:sSubSupPr>
+          <m:e>
+            <m:r>
+              <w:rPr>
+                <w:rFonts w:ascii="Cambria Math" w:hAnsi="Cambria Math"/>
+                <w:lang w:bidi="fa-IR"/>
+              </w:rPr>
+              <m:t>x</m:t>
+            </m:r>
+          </m:e>
+          <m:sub>
+            <m:r>
+              <w:rPr>
+                <w:rFonts w:ascii="Cambria Math" w:hAnsi="Cambria Math"/>
+                <w:lang w:bidi="fa-IR"/>
+              </w:rPr>
+              <m:t>1</m:t>
+            </m:r>
+          </m:sub>
+          <m:sup>
+            <m:r>
+              <w:rPr>
+                <w:rFonts w:ascii="Cambria Math" w:hAnsi="Cambria Math"/>
+                <w:lang w:bidi="fa-IR"/>
+              </w:rPr>
+              <m:t>2</m:t>
+            </m:r>
+          </m:sup>
+        </m:sSubSup>
+      </m:oMath>
+      <w:r>
+        <w:rPr>
+          <w:rFonts w:hint="cs"/>
+          <w:rtl/>
+          <w:lang w:bidi="fa-IR"/>
+        </w:rPr>
+        <w:t xml:space="preserve"> و </w:t>
+      </w:r>
+      <m:oMath>
+        <m:sSubSup>
+          <m:sSubSupPr>
+            <m:ctrlPr>
+              <w:rPr>
+                <w:rFonts w:ascii="Cambria Math" w:hAnsi="Cambria Math"/>
+                <w:i/>
+                <w:lang w:bidi="fa-IR"/>
+              </w:rPr>
+            </m:ctrlPr>
+          </m:sSubSupPr>
+          <m:e>
+            <m:r>
+              <w:rPr>
+                <w:rFonts w:ascii="Cambria Math" w:hAnsi="Cambria Math"/>
+                <w:lang w:bidi="fa-IR"/>
+              </w:rPr>
+              <m:t>x</m:t>
+            </m:r>
+          </m:e>
+          <m:sub>
+            <m:r>
+              <w:rPr>
+                <w:rFonts w:ascii="Cambria Math" w:hAnsi="Cambria Math"/>
+                <w:lang w:bidi="fa-IR"/>
+              </w:rPr>
+              <m:t>2</m:t>
+            </m:r>
+          </m:sub>
+          <m:sup>
+            <m:r>
+              <w:rPr>
+                <w:rFonts w:ascii="Cambria Math" w:hAnsi="Cambria Math"/>
+                <w:lang w:bidi="fa-IR"/>
+              </w:rPr>
+              <m:t>2</m:t>
+            </m:r>
+          </m:sup>
+        </m:sSubSup>
+      </m:oMath>
+      <w:r>
+        <w:rPr>
+          <w:rFonts w:hint="cs"/>
+          <w:rtl/>
+          <w:lang w:bidi="fa-IR"/>
+        </w:rPr>
+        <w:t xml:space="preserve"> استفاده می‌شود. درحالی که در آدالاین مرتبه دوم علاو</w:t>
+      </w:r>
+      <w:r>
+        <w:rPr>
+          <w:rFonts w:hint="cs"/>
+          <w:rtl/>
+          <w:lang w:bidi="fa-IR"/>
+        </w:rPr>
+        <w:t>ه</w:t>
+      </w:r>
+      <w:r>
+        <w:rPr>
+          <w:rFonts w:hint="cs"/>
+          <w:rtl/>
+          <w:lang w:bidi="fa-IR"/>
+        </w:rPr>
+        <w:t xml:space="preserve"> بر دو جمله مذکور از </w:t>
+      </w:r>
+      <m:oMath>
+        <m:sSub>
+          <m:sSubPr>
+            <m:ctrlPr>
+              <w:rPr>
+                <w:rFonts w:ascii="Cambria Math" w:hAnsi="Cambria Math"/>
+                <w:i/>
+                <w:lang w:bidi="fa-IR"/>
+              </w:rPr>
+            </m:ctrlPr>
+          </m:sSubPr>
+          <m:e>
+            <m:r>
+              <w:rPr>
+                <w:rFonts w:ascii="Cambria Math" w:hAnsi="Cambria Math"/>
+                <w:lang w:bidi="fa-IR"/>
+              </w:rPr>
+              <m:t>x</m:t>
+            </m:r>
+          </m:e>
+          <m:sub>
+            <m:r>
+              <w:rPr>
+                <w:rFonts w:ascii="Cambria Math" w:hAnsi="Cambria Math"/>
+                <w:lang w:bidi="fa-IR"/>
+              </w:rPr>
+              <m:t>1</m:t>
+            </m:r>
+          </m:sub>
+        </m:sSub>
+        <m:sSub>
+          <m:sSubPr>
+            <m:ctrlPr>
+              <w:rPr>
+                <w:rFonts w:ascii="Cambria Math" w:hAnsi="Cambria Math"/>
+                <w:i/>
+                <w:lang w:bidi="fa-IR"/>
+              </w:rPr>
+            </m:ctrlPr>
+          </m:sSubPr>
+          <m:e>
+            <m:r>
+              <w:rPr>
+                <w:rFonts w:ascii="Cambria Math" w:hAnsi="Cambria Math"/>
+                <w:lang w:bidi="fa-IR"/>
+              </w:rPr>
+              <m:t>x</m:t>
+            </m:r>
+          </m:e>
+          <m:sub>
+            <m:r>
+              <w:rPr>
+                <w:rFonts w:ascii="Cambria Math" w:hAnsi="Cambria Math"/>
+                <w:lang w:bidi="fa-IR"/>
+              </w:rPr>
+              <m:t>2</m:t>
+            </m:r>
+          </m:sub>
+        </m:sSub>
+      </m:oMath>
+      <w:r>
+        <w:rPr>
+          <w:rFonts w:hint="cs"/>
+          <w:rtl/>
+          <w:lang w:bidi="fa-IR"/>
+        </w:rPr>
+        <w:t xml:space="preserve"> هم کمک گرفته می‌شود.</w:t>
+      </w:r>
+    </w:p>
+    <w:p>
+      <w:pPr>
+        <w:bidi/>
+        <w:jc w:val="both"/>
+        <w:rPr>
+          <w:rtl/>
+          <w:lang w:bidi="fa-IR"/>
+        </w:rPr>
+      </w:pPr>
+    </w:p>
+    <w:p>
+      <w:pPr>
+        <w:bidi/>
+        <w:jc w:val="both"/>
+        <w:rPr>
+          <w:rFonts w:ascii="IRANSansX Bold" w:hAnsi="IRANSansX Bold" w:cs="IRANSansX Bold" w:hint="cs"/>
+          <w:color w:val="7030A0"/>
+          <w:sz w:val="32"/>
+          <w:szCs w:val="32"/>
+          <w:rtl/>
+          <w:lang w:bidi="fa-IR"/>
+        </w:rPr>
+      </w:pPr>
+      <w:r>
+        <w:rPr>
+          <w:rFonts w:ascii="IRANSansX Bold" w:hAnsi="IRANSansX Bold" w:cs="IRANSansX Bold" w:hint="cs"/>
+          <w:color w:val="7030A0"/>
+          <w:sz w:val="32"/>
+          <w:szCs w:val="32"/>
+          <w:rtl/>
+          <w:lang w:bidi="fa-IR"/>
+        </w:rPr>
+        <w:t>سوال ۳</w:t>
+      </w:r>
+    </w:p>
+    <w:p>
+      <w:pPr>
+        <w:bidi/>
+        <w:jc w:val="both"/>
+        <w:rPr>
+          <w:rtl/>
+          <w:lang w:bidi="fa-IR"/>
+        </w:rPr>
+      </w:pPr>
+    </w:p>
+    <w:p>
+      <w:pPr>
+        <w:bidi/>
+        <w:jc w:val="both"/>
+        <w:rPr>
+          <w:rFonts w:ascii="IRANSansX Bold" w:hAnsi="IRANSansX Bold" w:cs="IRANSansX Bold" w:hint="cs"/>
+          <w:color w:val="7030A0"/>
+          <w:sz w:val="32"/>
+          <w:szCs w:val="32"/>
+          <w:rtl/>
+          <w:lang w:bidi="fa-IR"/>
+        </w:rPr>
+      </w:pPr>
+      <w:r>
+        <w:rPr>
+          <w:rFonts w:ascii="IRANSansX Bold" w:hAnsi="IRANSansX Bold" w:cs="IRANSansX Bold" w:hint="cs"/>
+          <w:color w:val="7030A0"/>
+          <w:sz w:val="32"/>
+          <w:szCs w:val="32"/>
+          <w:rtl/>
+          <w:lang w:bidi="fa-IR"/>
+        </w:rPr>
+        <w:t>سوال ۴</w:t>
+      </w:r>
+    </w:p>
+    <w:p>
+      <w:pPr>
+        <w:bidi/>
+        <w:jc w:val="both"/>
+        <w:rPr>
+          <w:rFonts w:hint="cs"/>
+          <w:rtl/>
+          <w:lang w:bidi="fa-IR"/>
+        </w:rPr>
+      </w:pPr>
+      <w:r>
+        <w:rPr>
+          <w:rFonts w:hint="cs"/>
+          <w:rtl/>
+          <w:lang w:bidi="fa-IR"/>
+        </w:rPr>
+        <w:t xml:space="preserve">باتوجه به آنکه در صورت سوال به صورت غیرمستقیم درخواست شده است که مجموعه‌داده از نوع </w:t>
+      </w:r>
+      <w:r>
+        <w:rPr>
+          <w:lang w:bidi="fa-IR"/>
+        </w:rPr>
+        <w:t>XOR</w:t>
+      </w:r>
+      <w:r>
+        <w:rPr>
+          <w:rFonts w:hint="cs"/>
+          <w:rtl/>
+          <w:lang w:bidi="fa-IR"/>
+        </w:rPr>
+        <w:t xml:space="preserve"> باشد، من چهار توزیع گاوسی در چهار نقطه از فضا با کواریانس </w:t>
+      </w:r>
+      <m:oMath>
+        <m:d>
+          <m:dPr>
+            <m:begChr m:val="["/>
+            <m:endChr m:val="]"/>
+            <m:ctrlPr>
+              <w:rPr>
+                <w:rFonts w:ascii="Cambria Math" w:hAnsi="Cambria Math"/>
+                <w:i/>
+                <w:lang w:bidi="fa-IR"/>
+              </w:rPr>
+            </m:ctrlPr>
+          </m:dPr>
+          <m:e>
+            <m:m>
+              <m:mPr>
+                <m:mcs>
+                  <m:mc>
+                    <m:mcPr>
+                      <m:count m:val="2"/>
+                      <m:mcJc m:val="center"/>
+                    </m:mcPr>
+                  </m:mc>
+                </m:mcs>
+                <m:ctrlPr>
+                  <w:rPr>
+                    <w:rFonts w:ascii="Cambria Math" w:hAnsi="Cambria Math"/>
+                    <w:i/>
+                    <w:lang w:bidi="fa-IR"/>
+                  </w:rPr>
+                </m:ctrlPr>
+              </m:mPr>
+              <m:mr>
+                <m:e>
+                  <m:r>
+                    <w:rPr>
+                      <w:rFonts w:ascii="Cambria Math" w:hAnsi="Cambria Math"/>
+                      <w:lang w:bidi="fa-IR"/>
+                    </w:rPr>
+                    <m:t>1</m:t>
+                  </m:r>
+                </m:e>
+                <m:e>
+                  <m:r>
+                    <w:rPr>
+                      <w:rFonts w:ascii="Cambria Math" w:hAnsi="Cambria Math"/>
+                      <w:lang w:bidi="fa-IR"/>
+                    </w:rPr>
+                    <m:t>0</m:t>
+                  </m:r>
+                </m:e>
+              </m:mr>
+              <m:mr>
+                <m:e>
+                  <m:r>
+                    <w:rPr>
+                      <w:rFonts w:ascii="Cambria Math" w:hAnsi="Cambria Math"/>
+                      <w:lang w:bidi="fa-IR"/>
+                    </w:rPr>
+                    <m:t>0</m:t>
+                  </m:r>
+                </m:e>
+                <m:e>
+                  <m:r>
+                    <w:rPr>
+                      <w:rFonts w:ascii="Cambria Math" w:hAnsi="Cambria Math"/>
+                      <w:lang w:bidi="fa-IR"/>
+                    </w:rPr>
+                    <m:t>1</m:t>
+                  </m:r>
+                </m:e>
+              </m:mr>
+            </m:m>
+          </m:e>
+        </m:d>
+      </m:oMath>
+      <w:r>
+        <w:rPr>
+          <w:rFonts w:hint="cs"/>
+          <w:rtl/>
+          <w:lang w:bidi="fa-IR"/>
+        </w:rPr>
+        <w:t xml:space="preserve"> در نظر گرفتم. میانگین این چهار توزیع عبارت است از </w:t>
+      </w:r>
+      <m:oMath>
+        <m:d>
+          <m:dPr>
+            <m:begChr m:val="["/>
+            <m:endChr m:val="]"/>
+            <m:ctrlPr>
+              <w:rPr>
+                <w:rFonts w:ascii="Cambria Math" w:hAnsi="Cambria Math"/>
+                <w:i/>
+                <w:lang w:bidi="fa-IR"/>
+              </w:rPr>
+            </m:ctrlPr>
+          </m:dPr>
+          <m:e>
+            <m:eqArr>
+              <m:eqArrPr>
+                <m:ctrlPr>
+                  <w:rPr>
+                    <w:rFonts w:ascii="Cambria Math" w:hAnsi="Cambria Math"/>
+                    <w:i/>
+                    <w:lang w:bidi="fa-IR"/>
+                  </w:rPr>
+                </m:ctrlPr>
+              </m:eqArrPr>
+              <m:e>
+                <m:r>
+                  <w:rPr>
+                    <w:rFonts w:ascii="Cambria Math" w:hAnsi="Cambria Math"/>
+                    <w:lang w:bidi="fa-IR"/>
+                  </w:rPr>
+                  <m:t>0</m:t>
+                </m:r>
+              </m:e>
+              <m:e>
+                <m:r>
+                  <w:rPr>
+                    <w:rFonts w:ascii="Cambria Math" w:hAnsi="Cambria Math"/>
+                    <w:lang w:bidi="fa-IR"/>
+                  </w:rPr>
+                  <m:t>0</m:t>
+                </m:r>
+              </m:e>
+            </m:eqArr>
+          </m:e>
+        </m:d>
+      </m:oMath>
+      <w:r>
+        <w:rPr>
+          <w:rFonts w:hint="cs"/>
+          <w:rtl/>
+          <w:lang w:bidi="fa-IR"/>
+        </w:rPr>
+        <w:t xml:space="preserve">، </w:t>
+      </w:r>
+      <m:oMath>
+        <m:d>
+          <m:dPr>
+            <m:begChr m:val="["/>
+            <m:endChr m:val="]"/>
+            <m:ctrlPr>
+              <w:rPr>
+                <w:rFonts w:ascii="Cambria Math" w:hAnsi="Cambria Math"/>
+                <w:i/>
+                <w:lang w:bidi="fa-IR"/>
+              </w:rPr>
+            </m:ctrlPr>
+          </m:dPr>
+          <m:e>
+            <m:eqArr>
+              <m:eqArrPr>
+                <m:ctrlPr>
+                  <w:rPr>
+                    <w:rFonts w:ascii="Cambria Math" w:hAnsi="Cambria Math"/>
+                    <w:i/>
+                    <w:lang w:bidi="fa-IR"/>
+                  </w:rPr>
+                </m:ctrlPr>
+              </m:eqArrPr>
+              <m:e>
+                <m:r>
+                  <w:rPr>
+                    <w:rFonts w:ascii="Cambria Math" w:hAnsi="Cambria Math"/>
+                    <w:lang w:bidi="fa-IR"/>
+                  </w:rPr>
+                  <m:t>0</m:t>
+                </m:r>
+              </m:e>
+              <m:e>
+                <m:r>
+                  <w:rPr>
+                    <w:rFonts w:ascii="Cambria Math" w:hAnsi="Cambria Math"/>
+                    <w:lang w:bidi="fa-IR"/>
+                  </w:rPr>
+                  <m:t>10</m:t>
+                </m:r>
+              </m:e>
+            </m:eqArr>
+          </m:e>
+        </m:d>
+      </m:oMath>
+      <w:r>
+        <w:rPr>
+          <w:rFonts w:hint="cs"/>
+          <w:rtl/>
+          <w:lang w:bidi="fa-IR"/>
+        </w:rPr>
+        <w:t>،</w:t>
+      </w:r>
+      <m:oMath>
+        <m:d>
+          <m:dPr>
+            <m:begChr m:val="["/>
+            <m:endChr m:val="]"/>
+            <m:ctrlPr>
+              <w:rPr>
+                <w:rFonts w:ascii="Cambria Math" w:hAnsi="Cambria Math"/>
+                <w:i/>
+                <w:lang w:bidi="fa-IR"/>
+              </w:rPr>
+            </m:ctrlPr>
+          </m:dPr>
+          <m:e>
+            <m:eqArr>
+              <m:eqArrPr>
+                <m:ctrlPr>
+                  <w:rPr>
+                    <w:rFonts w:ascii="Cambria Math" w:hAnsi="Cambria Math"/>
+                    <w:i/>
+                    <w:lang w:bidi="fa-IR"/>
+                  </w:rPr>
+                </m:ctrlPr>
+              </m:eqArrPr>
+              <m:e>
+                <m:r>
+                  <w:rPr>
+                    <w:rFonts w:ascii="Cambria Math" w:hAnsi="Cambria Math"/>
+                    <w:lang w:bidi="fa-IR"/>
+                  </w:rPr>
+                  <m:t>1</m:t>
+                </m:r>
+                <m:r>
+                  <w:rPr>
+                    <w:rFonts w:ascii="Cambria Math" w:hAnsi="Cambria Math"/>
+                    <w:lang w:bidi="fa-IR"/>
+                  </w:rPr>
+                  <m:t>0</m:t>
+                </m:r>
+              </m:e>
+              <m:e>
+                <m:r>
+                  <w:rPr>
+                    <w:rFonts w:ascii="Cambria Math" w:hAnsi="Cambria Math"/>
+                    <w:lang w:bidi="fa-IR"/>
+                  </w:rPr>
+                  <m:t>0</m:t>
+                </m:r>
+              </m:e>
+            </m:eqArr>
+          </m:e>
+        </m:d>
+      </m:oMath>
+      <w:r>
+        <w:rPr>
+          <w:rFonts w:hint="cs"/>
+          <w:rtl/>
+          <w:lang w:bidi="fa-IR"/>
+        </w:rPr>
+        <w:t>،</w:t>
+      </w:r>
+      <w:r>
+        <w:rPr>
+          <w:rFonts w:hint="cs"/>
+          <w:rtl/>
+          <w:lang w:bidi="fa-IR"/>
+        </w:rPr>
+        <w:t xml:space="preserve"> و </w:t>
+      </w:r>
+      <m:oMath>
+        <m:d>
+          <m:dPr>
+            <m:begChr m:val="["/>
+            <m:endChr m:val="]"/>
+            <m:ctrlPr>
+              <w:rPr>
+                <w:rFonts w:ascii="Cambria Math" w:hAnsi="Cambria Math"/>
+                <w:i/>
+                <w:lang w:bidi="fa-IR"/>
+              </w:rPr>
+            </m:ctrlPr>
+          </m:dPr>
+          <m:e>
+            <m:eqArr>
+              <m:eqArrPr>
+                <m:ctrlPr>
+                  <w:rPr>
+                    <w:rFonts w:ascii="Cambria Math" w:hAnsi="Cambria Math"/>
+                    <w:i/>
+                    <w:lang w:bidi="fa-IR"/>
+                  </w:rPr>
+                </m:ctrlPr>
+              </m:eqArrPr>
+              <m:e>
+                <m:r>
+                  <w:rPr>
+                    <w:rFonts w:ascii="Cambria Math" w:hAnsi="Cambria Math"/>
+                    <w:lang w:bidi="fa-IR"/>
+                  </w:rPr>
+                  <m:t>1</m:t>
+                </m:r>
+                <m:r>
+                  <w:rPr>
+                    <w:rFonts w:ascii="Cambria Math" w:hAnsi="Cambria Math"/>
+                    <w:lang w:bidi="fa-IR"/>
+                  </w:rPr>
+                  <m:t>0</m:t>
+                </m:r>
+              </m:e>
+              <m:e>
+                <m:r>
+                  <w:rPr>
+                    <w:rFonts w:ascii="Cambria Math" w:hAnsi="Cambria Math"/>
+                    <w:lang w:bidi="fa-IR"/>
+                  </w:rPr>
+                  <m:t>1</m:t>
+                </m:r>
+                <m:r>
+                  <w:rPr>
+                    <w:rFonts w:ascii="Cambria Math" w:hAnsi="Cambria Math"/>
+                    <w:lang w:bidi="fa-IR"/>
+                  </w:rPr>
+                  <m:t>0</m:t>
+                </m:r>
+              </m:e>
+            </m:eqArr>
+          </m:e>
+        </m:d>
+      </m:oMath>
+      <w:r>
+        <w:rPr>
+          <w:rFonts w:hint="cs"/>
+          <w:rtl/>
+          <w:lang w:bidi="fa-IR"/>
+        </w:rPr>
+        <w:t>. توزیع اول و چهارم برای کلاس و دو توزیع دیگر به کلاس دیگر متعلق است. مشابه استدلال‌های ارائه‌شده در سوال ۱ می‌توان با اطمینان بسیار بالا مطمئن شد که داده‌ها این چهار توزیع باهم ترکیب نخواهند شد. مجموعه‌داده به شکل زیر به وجود می‌آید. بدیهی است که مجموعه خطی جداپذیر نیست ولی استفاده از نورون با درجات بالا ممکن است مشکل را حل کند.</w:t>
       </w:r>
       <w:bookmarkStart w:id="0" w:name="_GoBack"/>
       <w:bookmarkEnd w:id="0"/>
+    </w:p>
+    <w:p>
+      <w:pPr>
+        <w:bidi/>
+        <w:jc w:val="center"/>
+        <w:rPr>
+          <w:rFonts w:hint="cs"/>
+          <w:rtl/>
+          <w:lang w:bidi="fa-IR"/>
+        </w:rPr>
+      </w:pPr>
+      <w:r>
+        <w:rPr>
+          <w:rFonts w:hint="cs"/>
+          <w:noProof/>
+        </w:rPr>
+        <w:lastRenderedPageBreak/>
+        <w:drawing>
+          <wp:inline distT="0" distB="0" distL="0" distR="0">
+            <wp:extent cx="4082330" cy="2880000"/>
+            <wp:effectExtent l="0" t="0" r="0" b="0"/>
+            <wp:docPr id="3" name="Picture 3" descr="C:\Users\AlirezaMazochi\AppData\Local\Microsoft\Windows\INetCache\Content.MSO\7E1C5DE1.tmp"/>
+            <wp:cNvGraphicFramePr>
+              <a:graphicFrameLocks xmlns:a="http://schemas.openxmlformats.org/drawingml/2006/main" noChangeAspect="1"/>
+            </wp:cNvGraphicFramePr>
+            <a:graphic xmlns:a="http://schemas.openxmlformats.org/drawingml/2006/main">
+              <a:graphicData uri="http://schemas.openxmlformats.org/drawingml/2006/picture">
+                <pic:pic xmlns:pic="http://schemas.openxmlformats.org/drawingml/2006/picture">
+                  <pic:nvPicPr>
+                    <pic:cNvPr id="0" name="Picture 5" descr="C:\Users\AlirezaMazochi\AppData\Local\Microsoft\Windows\INetCache\Content.MSO\7E1C5DE1.tmp"/>
+                    <pic:cNvPicPr>
+                      <a:picLocks noChangeAspect="1" noChangeArrowheads="1"/>
+                    </pic:cNvPicPr>
+                  </pic:nvPicPr>
+                  <pic:blipFill>
+                    <a:blip r:embed="rId13">
+                      <a:extLst>
+                        <a:ext uri="{28A0092B-C50C-407E-A947-70E740481C1C}">
+                          <a14:useLocalDpi xmlns:a14="http://schemas.microsoft.com/office/drawing/2010/main" val="0"/>
+                        </a:ext>
+                      </a:extLst>
+                    </a:blip>
+                    <a:srcRect/>
+                    <a:stretch>
+                      <a:fillRect/>
+                    </a:stretch>
+                  </pic:blipFill>
+                  <pic:spPr bwMode="auto">
+                    <a:xfrm>
+                      <a:off x="0" y="0"/>
+                      <a:ext cx="4082330" cy="2880000"/>
+                    </a:xfrm>
+                    <a:prstGeom prst="rect">
+                      <a:avLst/>
+                    </a:prstGeom>
+                    <a:noFill/>
+                    <a:ln>
+                      <a:noFill/>
+                    </a:ln>
+                  </pic:spPr>
+                </pic:pic>
+              </a:graphicData>
+            </a:graphic>
+          </wp:inline>
+        </w:drawing>
+      </w:r>
+    </w:p>
+    <w:p>
+      <w:pPr>
+        <w:bidi/>
+        <w:jc w:val="both"/>
+        <w:rPr>
+          <w:rtl/>
+          <w:lang w:bidi="fa-IR"/>
+        </w:rPr>
+      </w:pPr>
+    </w:p>
+    <w:p>
+      <w:pPr>
+        <w:bidi/>
+        <w:jc w:val="both"/>
+        <w:rPr>
+          <w:rFonts w:ascii="IRANSansX Bold" w:hAnsi="IRANSansX Bold" w:cs="IRANSansX Bold" w:hint="cs"/>
+          <w:color w:val="7030A0"/>
+          <w:sz w:val="32"/>
+          <w:szCs w:val="32"/>
+          <w:rtl/>
+          <w:lang w:bidi="fa-IR"/>
+        </w:rPr>
+      </w:pPr>
+      <w:r>
+        <w:rPr>
+          <w:rFonts w:ascii="IRANSansX Bold" w:hAnsi="IRANSansX Bold" w:cs="IRANSansX Bold" w:hint="cs"/>
+          <w:color w:val="7030A0"/>
+          <w:sz w:val="32"/>
+          <w:szCs w:val="32"/>
+          <w:rtl/>
+          <w:lang w:bidi="fa-IR"/>
+        </w:rPr>
+        <w:t>سوال ۵</w:t>
+      </w:r>
+    </w:p>
+    <w:p>
+      <w:pPr>
+        <w:bidi/>
+        <w:jc w:val="both"/>
+        <w:rPr>
+          <w:rtl/>
+          <w:lang w:bidi="fa-IR"/>
+        </w:rPr>
+      </w:pPr>
+    </w:p>
+    <w:p>
+      <w:pPr>
+        <w:bidi/>
+        <w:jc w:val="both"/>
+        <w:rPr>
+          <w:rFonts w:ascii="IRANSansX Bold" w:hAnsi="IRANSansX Bold" w:cs="IRANSansX Bold"/>
+          <w:color w:val="7030A0"/>
+          <w:sz w:val="32"/>
+          <w:szCs w:val="32"/>
+          <w:rtl/>
+          <w:lang w:bidi="fa-IR"/>
+        </w:rPr>
+      </w:pPr>
+      <w:r>
+        <w:rPr>
+          <w:rFonts w:ascii="IRANSansX Bold" w:hAnsi="IRANSansX Bold" w:cs="IRANSansX Bold" w:hint="cs"/>
+          <w:color w:val="7030A0"/>
+          <w:sz w:val="32"/>
+          <w:szCs w:val="32"/>
+          <w:rtl/>
+          <w:lang w:bidi="fa-IR"/>
+        </w:rPr>
+        <w:t>سوال ۶</w:t>
+      </w:r>
+    </w:p>
+    <w:p>
+      <w:pPr>
+        <w:bidi/>
+        <w:jc w:val="both"/>
+        <w:rPr>
+          <w:rtl/>
+          <w:lang w:bidi="fa-IR"/>
+        </w:rPr>
+      </w:pPr>
+    </w:p>
+    <w:p>
+      <w:pPr>
+        <w:bidi/>
+        <w:jc w:val="both"/>
+        <w:rPr>
+          <w:rFonts w:hint="cs"/>
+          <w:rtl/>
+          <w:lang w:bidi="fa-IR"/>
+        </w:rPr>
+      </w:pPr>
     </w:p>
     <w:sectPr>
       <w:pgSz w:w="12240" w:h="15840"/>
       <w:pgMar w:top="1440" w:right="1440" w:bottom="1440" w:left="1440" w:header="708" w:footer="708" w:gutter="0"/>
+      <w:pgBorders w:display="notFirstPage" w:offsetFrom="page">
+        <w:top w:val="single" w:sz="24" w:space="24" w:color="7030A0"/>
+        <w:left w:val="single" w:sz="24" w:space="24" w:color="7030A0"/>
+        <w:bottom w:val="single" w:sz="24" w:space="24" w:color="7030A0"/>
+        <w:right w:val="single" w:sz="24" w:space="24" w:color="7030A0"/>
+      </w:pgBorders>
       <w:cols w:space="708"/>
       <w:docGrid w:linePitch="360"/>
     </w:sectPr>
   </w:body>
 </w:document>
+</file>
+
+<file path=word/endnotes.xml><?xml version="1.0" encoding="utf-8"?>
+<w:endnotes xmlns:wpc="http://schemas.microsoft.com/office/word/2010/wordprocessingCanvas" xmlns:cx="http://schemas.microsoft.com/office/drawing/2014/chartex" xmlns:cx1="http://schemas.microsoft.com/office/drawing/2015/9/8/chartex" xmlns:mc="http://schemas.openxmlformats.org/markup-compatibility/2006" xmlns:o="urn:schemas-microsoft-com:office:office" xmlns:r="http://schemas.openxmlformats.org/officeDocument/2006/relationships" xmlns:m="http://schemas.openxmlformats.org/officeDocument/2006/math" xmlns:v="urn:schemas-microsoft-com:vml" xmlns:wp14="http://schemas.microsoft.com/office/word/2010/wordprocessingDrawing" xmlns:wp="http://schemas.openxmlformats.org/drawingml/2006/wordprocessingDrawing" xmlns:w10="urn:schemas-microsoft-com:office:word" xmlns:w="http://schemas.openxmlformats.org/wordprocessingml/2006/main" xmlns:w14="http://schemas.microsoft.com/office/word/2010/wordml" xmlns:w15="http://schemas.microsoft.com/office/word/2012/wordml" xmlns:w16se="http://schemas.microsoft.com/office/word/2015/wordml/symex" xmlns:wpg="http://schemas.microsoft.com/office/word/2010/wordprocessingGroup" xmlns:wpi="http://schemas.microsoft.com/office/word/2010/wordprocessingInk" xmlns:wne="http://schemas.microsoft.com/office/word/2006/wordml" xmlns:wps="http://schemas.microsoft.com/office/word/2010/wordprocessingShape" mc:Ignorable="w14 w15 w16se wp14">
+  <w:endnote w:type="separator" w:id="-1">
+    <w:p>
+      <w:pPr>
+        <w:spacing w:after="0" w:line="240" w:lineRule="auto"/>
+      </w:pPr>
+      <w:r>
+        <w:separator/>
+      </w:r>
+    </w:p>
+  </w:endnote>
+  <w:endnote w:type="continuationSeparator" w:id="0">
+    <w:p>
+      <w:pPr>
+        <w:spacing w:after="0" w:line="240" w:lineRule="auto"/>
+      </w:pPr>
+      <w:r>
+        <w:continuationSeparator/>
+      </w:r>
+    </w:p>
+  </w:endnote>
+</w:endnotes>
+</file>
+
+<file path=word/footnotes.xml><?xml version="1.0" encoding="utf-8"?>
+<w:footnotes xmlns:wpc="http://schemas.microsoft.com/office/word/2010/wordprocessingCanvas" xmlns:cx="http://schemas.microsoft.com/office/drawing/2014/chartex" xmlns:cx1="http://schemas.microsoft.com/office/drawing/2015/9/8/chartex" xmlns:mc="http://schemas.openxmlformats.org/markup-compatibility/2006" xmlns:o="urn:schemas-microsoft-com:office:office" xmlns:r="http://schemas.openxmlformats.org/officeDocument/2006/relationships" xmlns:m="http://schemas.openxmlformats.org/officeDocument/2006/math" xmlns:v="urn:schemas-microsoft-com:vml" xmlns:wp14="http://schemas.microsoft.com/office/word/2010/wordprocessingDrawing" xmlns:wp="http://schemas.openxmlformats.org/drawingml/2006/wordprocessingDrawing" xmlns:w10="urn:schemas-microsoft-com:office:word" xmlns:w="http://schemas.openxmlformats.org/wordprocessingml/2006/main" xmlns:w14="http://schemas.microsoft.com/office/word/2010/wordml" xmlns:w15="http://schemas.microsoft.com/office/word/2012/wordml" xmlns:w16se="http://schemas.microsoft.com/office/word/2015/wordml/symex" xmlns:wpg="http://schemas.microsoft.com/office/word/2010/wordprocessingGroup" xmlns:wpi="http://schemas.microsoft.com/office/word/2010/wordprocessingInk" xmlns:wne="http://schemas.microsoft.com/office/word/2006/wordml" xmlns:wps="http://schemas.microsoft.com/office/word/2010/wordprocessingShape" mc:Ignorable="w14 w15 w16se wp14">
+  <w:footnote w:type="separator" w:id="-1">
+    <w:p>
+      <w:pPr>
+        <w:spacing w:after="0" w:line="240" w:lineRule="auto"/>
+      </w:pPr>
+      <w:r>
+        <w:separator/>
+      </w:r>
+    </w:p>
+  </w:footnote>
+  <w:footnote w:type="continuationSeparator" w:id="0">
+    <w:p>
+      <w:pPr>
+        <w:spacing w:after="0" w:line="240" w:lineRule="auto"/>
+      </w:pPr>
+      <w:r>
+        <w:continuationSeparator/>
+      </w:r>
+    </w:p>
+  </w:footnote>
+  <w:footnote w:id="1">
+    <w:p>
+      <w:pPr>
+        <w:pStyle w:val="FootnoteText"/>
+        <w:rPr>
+          <w:rFonts w:hint="cs"/>
+          <w:rtl/>
+          <w:lang w:bidi="fa-IR"/>
+        </w:rPr>
+      </w:pPr>
+      <w:r>
+        <w:rPr>
+          <w:rStyle w:val="FootnoteReference"/>
+        </w:rPr>
+        <w:footnoteRef/>
+      </w:r>
+      <w:r>
+        <w:t xml:space="preserve"> </w:t>
+      </w:r>
+      <w:hyperlink r:id="rId1" w:history="1">
+        <w:r>
+          <w:rPr>
+            <w:rStyle w:val="Hyperlink"/>
+          </w:rPr>
+          <w:t>https://sebastianraschka.com/faq/docs/diff-perceptron-adaline-neuralnet.html</w:t>
+        </w:r>
+      </w:hyperlink>
+      <w:r>
+        <w:rPr>
+          <w:rFonts w:hint="cs"/>
+          <w:rtl/>
+        </w:rPr>
+        <w:t xml:space="preserve"> </w:t>
+      </w:r>
+    </w:p>
+  </w:footnote>
+  <w:footnote w:id="2">
+    <w:p>
+      <w:pPr>
+        <w:pStyle w:val="FootnoteText"/>
+        <w:rPr>
+          <w:rFonts w:hint="cs"/>
+          <w:rtl/>
+        </w:rPr>
+      </w:pPr>
+      <w:r>
+        <w:rPr>
+          <w:rStyle w:val="FootnoteReference"/>
+        </w:rPr>
+        <w:footnoteRef/>
+      </w:r>
+      <w:r>
+        <w:t xml:space="preserve"> </w:t>
+      </w:r>
+      <w:hyperlink r:id="rId2" w:history="1">
+        <w:r>
+          <w:rPr>
+            <w:rStyle w:val="Hyperlink"/>
+          </w:rPr>
+          <w:t>https://datascience.stackexchange.com/q/36368/121138</w:t>
+        </w:r>
+      </w:hyperlink>
+      <w:r>
+        <w:rPr>
+          <w:rFonts w:hint="cs"/>
+          <w:rtl/>
+        </w:rPr>
+        <w:t xml:space="preserve"> </w:t>
+      </w:r>
+    </w:p>
+  </w:footnote>
+</w:footnotes>
+</file>
+
+<file path=word/numbering.xml><?xml version="1.0" encoding="utf-8"?>
+<w:numbering xmlns:wpc="http://schemas.microsoft.com/office/word/2010/wordprocessingCanvas" xmlns:cx="http://schemas.microsoft.com/office/drawing/2014/chartex" xmlns:cx1="http://schemas.microsoft.com/office/drawing/2015/9/8/chartex" xmlns:mc="http://schemas.openxmlformats.org/markup-compatibility/2006" xmlns:o="urn:schemas-microsoft-com:office:office" xmlns:r="http://schemas.openxmlformats.org/officeDocument/2006/relationships" xmlns:m="http://schemas.openxmlformats.org/officeDocument/2006/math" xmlns:v="urn:schemas-microsoft-com:vml" xmlns:wp14="http://schemas.microsoft.com/office/word/2010/wordprocessingDrawing" xmlns:wp="http://schemas.openxmlformats.org/drawingml/2006/wordprocessingDrawing" xmlns:w10="urn:schemas-microsoft-com:office:word" xmlns:w="http://schemas.openxmlformats.org/wordprocessingml/2006/main" xmlns:w14="http://schemas.microsoft.com/office/word/2010/wordml" xmlns:w15="http://schemas.microsoft.com/office/word/2012/wordml" xmlns:w16se="http://schemas.microsoft.com/office/word/2015/wordml/symex" xmlns:wpg="http://schemas.microsoft.com/office/word/2010/wordprocessingGroup" xmlns:wpi="http://schemas.microsoft.com/office/word/2010/wordprocessingInk" xmlns:wne="http://schemas.microsoft.com/office/word/2006/wordml" xmlns:wps="http://schemas.microsoft.com/office/word/2010/wordprocessingShape" mc:Ignorable="w14 w15 w16se wp14">
+  <w:abstractNum w:abstractNumId="0" w15:restartNumberingAfterBreak="0">
+    <w:nsid w:val="761B4918"/>
+    <w:multiLevelType w:val="hybridMultilevel"/>
+    <w:tmpl w:val="AF76DA76"/>
+    <w:lvl w:ilvl="0" w:tplc="04090001">
+      <w:start w:val="1"/>
+      <w:numFmt w:val="bullet"/>
+      <w:lvlText w:val=""/>
+      <w:lvlJc w:val="left"/>
+      <w:pPr>
+        <w:ind w:left="720" w:hanging="360"/>
+      </w:pPr>
+      <w:rPr>
+        <w:rFonts w:ascii="Symbol" w:hAnsi="Symbol" w:hint="default"/>
+      </w:rPr>
+    </w:lvl>
+    <w:lvl w:ilvl="1" w:tplc="04090003" w:tentative="1">
+      <w:start w:val="1"/>
+      <w:numFmt w:val="bullet"/>
+      <w:lvlText w:val="o"/>
+      <w:lvlJc w:val="left"/>
+      <w:pPr>
+        <w:ind w:left="1440" w:hanging="360"/>
+      </w:pPr>
+      <w:rPr>
+        <w:rFonts w:ascii="Courier New" w:hAnsi="Courier New" w:cs="Courier New" w:hint="default"/>
+      </w:rPr>
+    </w:lvl>
+    <w:lvl w:ilvl="2" w:tplc="04090005" w:tentative="1">
+      <w:start w:val="1"/>
+      <w:numFmt w:val="bullet"/>
+      <w:lvlText w:val=""/>
+      <w:lvlJc w:val="left"/>
+      <w:pPr>
+        <w:ind w:left="2160" w:hanging="360"/>
+      </w:pPr>
+      <w:rPr>
+        <w:rFonts w:ascii="Wingdings" w:hAnsi="Wingdings" w:hint="default"/>
+      </w:rPr>
+    </w:lvl>
+    <w:lvl w:ilvl="3" w:tplc="04090001" w:tentative="1">
+      <w:start w:val="1"/>
+      <w:numFmt w:val="bullet"/>
+      <w:lvlText w:val=""/>
+      <w:lvlJc w:val="left"/>
+      <w:pPr>
+        <w:ind w:left="2880" w:hanging="360"/>
+      </w:pPr>
+      <w:rPr>
+        <w:rFonts w:ascii="Symbol" w:hAnsi="Symbol" w:hint="default"/>
+      </w:rPr>
+    </w:lvl>
+    <w:lvl w:ilvl="4" w:tplc="04090003" w:tentative="1">
+      <w:start w:val="1"/>
+      <w:numFmt w:val="bullet"/>
+      <w:lvlText w:val="o"/>
+      <w:lvlJc w:val="left"/>
+      <w:pPr>
+        <w:ind w:left="3600" w:hanging="360"/>
+      </w:pPr>
+      <w:rPr>
+        <w:rFonts w:ascii="Courier New" w:hAnsi="Courier New" w:cs="Courier New" w:hint="default"/>
+      </w:rPr>
+    </w:lvl>
+    <w:lvl w:ilvl="5" w:tplc="04090005" w:tentative="1">
+      <w:start w:val="1"/>
+      <w:numFmt w:val="bullet"/>
+      <w:lvlText w:val=""/>
+      <w:lvlJc w:val="left"/>
+      <w:pPr>
+        <w:ind w:left="4320" w:hanging="360"/>
+      </w:pPr>
+      <w:rPr>
+        <w:rFonts w:ascii="Wingdings" w:hAnsi="Wingdings" w:hint="default"/>
+      </w:rPr>
+    </w:lvl>
+    <w:lvl w:ilvl="6" w:tplc="04090001" w:tentative="1">
+      <w:start w:val="1"/>
+      <w:numFmt w:val="bullet"/>
+      <w:lvlText w:val=""/>
+      <w:lvlJc w:val="left"/>
+      <w:pPr>
+        <w:ind w:left="5040" w:hanging="360"/>
+      </w:pPr>
+      <w:rPr>
+        <w:rFonts w:ascii="Symbol" w:hAnsi="Symbol" w:hint="default"/>
+      </w:rPr>
+    </w:lvl>
+    <w:lvl w:ilvl="7" w:tplc="04090003" w:tentative="1">
+      <w:start w:val="1"/>
+      <w:numFmt w:val="bullet"/>
+      <w:lvlText w:val="o"/>
+      <w:lvlJc w:val="left"/>
+      <w:pPr>
+        <w:ind w:left="5760" w:hanging="360"/>
+      </w:pPr>
+      <w:rPr>
+        <w:rFonts w:ascii="Courier New" w:hAnsi="Courier New" w:cs="Courier New" w:hint="default"/>
+      </w:rPr>
+    </w:lvl>
+    <w:lvl w:ilvl="8" w:tplc="04090005" w:tentative="1">
+      <w:start w:val="1"/>
+      <w:numFmt w:val="bullet"/>
+      <w:lvlText w:val=""/>
+      <w:lvlJc w:val="left"/>
+      <w:pPr>
+        <w:ind w:left="6480" w:hanging="360"/>
+      </w:pPr>
+      <w:rPr>
+        <w:rFonts w:ascii="Wingdings" w:hAnsi="Wingdings" w:hint="default"/>
+      </w:rPr>
+    </w:lvl>
+  </w:abstractNum>
+  <w:num w:numId="1">
+    <w:abstractNumId w:val="0"/>
+  </w:num>
+</w:numbering>
 </file>
 
 <file path=word/styles.xml><?xml version="1.0" encoding="utf-8"?>
@@ -1008,6 +2903,78 @@
       <w:szCs w:val="28"/>
     </w:rPr>
   </w:style>
+  <w:style w:type="character" w:styleId="PlaceholderText">
+    <w:name w:val="Placeholder Text"/>
+    <w:basedOn w:val="DefaultParagraphFont"/>
+    <w:uiPriority w:val="99"/>
+    <w:semiHidden/>
+    <w:rsid w:val="00DB25B4"/>
+    <w:rPr>
+      <w:color w:val="808080"/>
+    </w:rPr>
+  </w:style>
+  <w:style w:type="paragraph" w:styleId="ListParagraph">
+    <w:name w:val="List Paragraph"/>
+    <w:basedOn w:val="Normal"/>
+    <w:uiPriority w:val="34"/>
+    <w:qFormat/>
+    <w:rsid w:val="00D048E6"/>
+    <w:pPr>
+      <w:ind w:left="720"/>
+      <w:contextualSpacing/>
+    </w:pPr>
+  </w:style>
+  <w:style w:type="paragraph" w:styleId="FootnoteText">
+    <w:name w:val="footnote text"/>
+    <w:basedOn w:val="Normal"/>
+    <w:link w:val="FootnoteTextChar"/>
+    <w:uiPriority w:val="99"/>
+    <w:semiHidden/>
+    <w:unhideWhenUsed/>
+    <w:rsid w:val="00651B1C"/>
+    <w:pPr>
+      <w:spacing w:after="0" w:line="240" w:lineRule="auto"/>
+    </w:pPr>
+    <w:rPr>
+      <w:sz w:val="20"/>
+      <w:szCs w:val="20"/>
+    </w:rPr>
+  </w:style>
+  <w:style w:type="character" w:customStyle="1" w:styleId="FootnoteTextChar">
+    <w:name w:val="Footnote Text Char"/>
+    <w:basedOn w:val="DefaultParagraphFont"/>
+    <w:link w:val="FootnoteText"/>
+    <w:uiPriority w:val="99"/>
+    <w:semiHidden/>
+    <w:rsid w:val="00651B1C"/>
+    <w:rPr>
+      <w:rFonts w:ascii="IRANSansX" w:eastAsia="IRANSansX" w:hAnsi="IRANSansX" w:cs="IRANSansX"/>
+      <w:sz w:val="20"/>
+      <w:szCs w:val="20"/>
+    </w:rPr>
+  </w:style>
+  <w:style w:type="character" w:styleId="FootnoteReference">
+    <w:name w:val="footnote reference"/>
+    <w:basedOn w:val="DefaultParagraphFont"/>
+    <w:uiPriority w:val="99"/>
+    <w:semiHidden/>
+    <w:unhideWhenUsed/>
+    <w:rsid w:val="00651B1C"/>
+    <w:rPr>
+      <w:vertAlign w:val="superscript"/>
+    </w:rPr>
+  </w:style>
+  <w:style w:type="character" w:styleId="Hyperlink">
+    <w:name w:val="Hyperlink"/>
+    <w:basedOn w:val="DefaultParagraphFont"/>
+    <w:uiPriority w:val="99"/>
+    <w:unhideWhenUsed/>
+    <w:rsid w:val="00651B1C"/>
+    <w:rPr>
+      <w:color w:val="0563C1" w:themeColor="hyperlink"/>
+      <w:u w:val="single"/>
+    </w:rPr>
+  </w:style>
 </w:styles>
 </file>
 
@@ -1270,4 +3237,16 @@
     </a:ext>
   </a:extLst>
 </a:theme>
+</file>
+
+<file path=customXml/item1.xml><?xml version="1.0" encoding="utf-8"?>
+<b:Sources xmlns:b="http://schemas.openxmlformats.org/officeDocument/2006/bibliography" xmlns="http://schemas.openxmlformats.org/officeDocument/2006/bibliography" SelectedStyle="\APASixthEditionOfficeOnline.xsl" StyleName="APA" Version="6"/>
+</file>
+
+<file path=customXml/itemProps1.xml><?xml version="1.0" encoding="utf-8"?>
+<ds:datastoreItem xmlns:ds="http://schemas.openxmlformats.org/officeDocument/2006/customXml" ds:itemID="{7ABC3E6C-9735-4C91-9056-15BEBE017BD2}">
+  <ds:schemaRefs>
+    <ds:schemaRef ds:uri="http://schemas.openxmlformats.org/officeDocument/2006/bibliography"/>
+  </ds:schemaRefs>
+</ds:datastoreItem>
 </file>
</xml_diff>